<commit_message>
agregando DAS version 1.1
</commit_message>
<xml_diff>
--- a/Desarrollo/PWFU/Desarrollo/PWFU-DAS.docx
+++ b/Desarrollo/PWFU/Desarrollo/PWFU-DAS.docx
@@ -268,46 +268,101 @@
     <w:p>
       <w:pPr>
         <w:spacing w:after="240" w:before="240" w:line="480" w:lineRule="auto"/>
-        <w:rPr>
-          <w:rFonts w:ascii="Times New Roman" w:cs="Times New Roman" w:eastAsia="Times New Roman" w:hAnsi="Times New Roman"/>
-          <w:b w:val="1"/>
-          <w:sz w:val="26"/>
-          <w:szCs w:val="26"/>
-          <w:u w:val="single"/>
-        </w:rPr>
-      </w:pPr>
-      <w:r>
-        <w:rPr>
-          <w:rtl w:val="0"/>
-        </w:rPr>
-      </w:r>
-    </w:p>
-    <w:p>
-      <w:pPr>
-        <w:spacing w:after="240" w:before="240" w:line="480" w:lineRule="auto"/>
-        <w:rPr>
-          <w:rFonts w:ascii="Times New Roman" w:cs="Times New Roman" w:eastAsia="Times New Roman" w:hAnsi="Times New Roman"/>
-          <w:b w:val="1"/>
-          <w:sz w:val="26"/>
-          <w:szCs w:val="26"/>
-          <w:u w:val="single"/>
-        </w:rPr>
-      </w:pPr>
-      <w:r>
-        <w:rPr>
-          <w:rFonts w:ascii="Times New Roman" w:cs="Times New Roman" w:eastAsia="Times New Roman" w:hAnsi="Times New Roman"/>
-          <w:b w:val="1"/>
-          <w:sz w:val="26"/>
-          <w:szCs w:val="26"/>
-          <w:rtl w:val="0"/>
-        </w:rPr>
-        <w:tab/>
-        <w:tab/>
-        <w:tab/>
-        <w:tab/>
-        <w:tab/>
-        <w:tab/>
-        <w:t xml:space="preserve">Versión 1.0</w:t>
+        <w:ind w:left="2880" w:firstLine="720"/>
+        <w:rPr>
+          <w:rFonts w:ascii="Times New Roman" w:cs="Times New Roman" w:eastAsia="Times New Roman" w:hAnsi="Times New Roman"/>
+          <w:b w:val="1"/>
+          <w:sz w:val="26"/>
+          <w:szCs w:val="26"/>
+        </w:rPr>
+      </w:pPr>
+      <w:r>
+        <w:rPr>
+          <w:rFonts w:ascii="Times New Roman" w:cs="Times New Roman" w:eastAsia="Times New Roman" w:hAnsi="Times New Roman"/>
+          <w:b w:val="1"/>
+          <w:sz w:val="26"/>
+          <w:szCs w:val="26"/>
+          <w:rtl w:val="0"/>
+        </w:rPr>
+        <w:t xml:space="preserve">Versión 1.1</w:t>
+      </w:r>
+    </w:p>
+    <w:p>
+      <w:pPr>
+        <w:spacing w:after="240" w:before="240" w:line="480" w:lineRule="auto"/>
+        <w:ind w:left="0" w:firstLine="0"/>
+        <w:rPr>
+          <w:rFonts w:ascii="Times New Roman" w:cs="Times New Roman" w:eastAsia="Times New Roman" w:hAnsi="Times New Roman"/>
+          <w:b w:val="1"/>
+          <w:sz w:val="26"/>
+          <w:szCs w:val="26"/>
+        </w:rPr>
+      </w:pPr>
+      <w:r>
+        <w:rPr>
+          <w:rFonts w:ascii="Times New Roman" w:cs="Times New Roman" w:eastAsia="Times New Roman" w:hAnsi="Times New Roman"/>
+          <w:b w:val="1"/>
+          <w:sz w:val="26"/>
+          <w:szCs w:val="26"/>
+          <w:rtl w:val="0"/>
+        </w:rPr>
+        <w:t xml:space="preserve">Diagrama de procesos (Financista-Sistema)</w:t>
+      </w:r>
+    </w:p>
+    <w:p>
+      <w:pPr>
+        <w:spacing w:after="240" w:before="240" w:line="480" w:lineRule="auto"/>
+        <w:rPr>
+          <w:rFonts w:ascii="Times New Roman" w:cs="Times New Roman" w:eastAsia="Times New Roman" w:hAnsi="Times New Roman"/>
+          <w:b w:val="1"/>
+          <w:sz w:val="26"/>
+          <w:szCs w:val="26"/>
+          <w:u w:val="single"/>
+        </w:rPr>
+      </w:pPr>
+      <w:r>
+        <w:rPr>
+          <w:rFonts w:ascii="Times New Roman" w:cs="Times New Roman" w:eastAsia="Times New Roman" w:hAnsi="Times New Roman"/>
+          <w:b w:val="1"/>
+          <w:sz w:val="26"/>
+          <w:szCs w:val="26"/>
+          <w:u w:val="single"/>
+        </w:rPr>
+        <w:drawing>
+          <wp:inline distB="114300" distT="114300" distL="114300" distR="114300">
+            <wp:extent cx="6042861" cy="7615238"/>
+            <wp:effectExtent b="0" l="0" r="0" t="0"/>
+            <wp:docPr id="2" name="image2.png"/>
+            <a:graphic>
+              <a:graphicData uri="http://schemas.openxmlformats.org/drawingml/2006/picture">
+                <pic:pic>
+                  <pic:nvPicPr>
+                    <pic:cNvPr id="0" name="image2.png"/>
+                    <pic:cNvPicPr preferRelativeResize="0"/>
+                  </pic:nvPicPr>
+                  <pic:blipFill>
+                    <a:blip r:embed="rId6"/>
+                    <a:srcRect b="0" l="0" r="0" t="0"/>
+                    <a:stretch>
+                      <a:fillRect/>
+                    </a:stretch>
+                  </pic:blipFill>
+                  <pic:spPr>
+                    <a:xfrm>
+                      <a:off x="0" y="0"/>
+                      <a:ext cx="6042861" cy="7615238"/>
+                    </a:xfrm>
+                    <a:prstGeom prst="rect"/>
+                    <a:ln/>
+                  </pic:spPr>
+                </pic:pic>
+              </a:graphicData>
+            </a:graphic>
+          </wp:inline>
+        </w:drawing>
+      </w:r>
+      <w:r>
+        <w:br w:type="page"/>
       </w:r>
       <w:r>
         <w:rPr>
@@ -694,7 +749,7 @@
                     <pic:cNvPicPr preferRelativeResize="0"/>
                   </pic:nvPicPr>
                   <pic:blipFill>
-                    <a:blip r:embed="rId6"/>
+                    <a:blip r:embed="rId7"/>
                     <a:srcRect b="0" l="0" r="0" t="0"/>
                     <a:stretch>
                       <a:fillRect/>

</xml_diff>

<commit_message>
agregando diagramas de secuencias al DAS
</commit_message>
<xml_diff>
--- a/Desarrollo/PWFU/Desarrollo/PWFU-DAS.docx
+++ b/Desarrollo/PWFU/Desarrollo/PWFU-DAS.docx
@@ -251,40 +251,1130 @@
     <w:p>
       <w:pPr>
         <w:spacing w:after="240" w:before="240" w:line="480" w:lineRule="auto"/>
-        <w:rPr>
-          <w:rFonts w:ascii="Times New Roman" w:cs="Times New Roman" w:eastAsia="Times New Roman" w:hAnsi="Times New Roman"/>
-          <w:b w:val="1"/>
-          <w:sz w:val="26"/>
-          <w:szCs w:val="26"/>
-          <w:u w:val="single"/>
-        </w:rPr>
-      </w:pPr>
-      <w:r>
-        <w:rPr>
-          <w:rtl w:val="0"/>
-        </w:rPr>
-      </w:r>
-    </w:p>
-    <w:p>
-      <w:pPr>
-        <w:spacing w:after="240" w:before="240" w:line="480" w:lineRule="auto"/>
         <w:ind w:left="2880" w:firstLine="720"/>
         <w:rPr>
           <w:rFonts w:ascii="Times New Roman" w:cs="Times New Roman" w:eastAsia="Times New Roman" w:hAnsi="Times New Roman"/>
           <w:b w:val="1"/>
           <w:sz w:val="26"/>
           <w:szCs w:val="26"/>
-        </w:rPr>
-      </w:pPr>
-      <w:r>
-        <w:rPr>
-          <w:rFonts w:ascii="Times New Roman" w:cs="Times New Roman" w:eastAsia="Times New Roman" w:hAnsi="Times New Roman"/>
-          <w:b w:val="1"/>
-          <w:sz w:val="26"/>
-          <w:szCs w:val="26"/>
-          <w:rtl w:val="0"/>
-        </w:rPr>
-        <w:t xml:space="preserve">Versión 1.1</w:t>
+          <w:u w:val="single"/>
+        </w:rPr>
+      </w:pPr>
+      <w:r>
+        <w:rPr>
+          <w:rtl w:val="0"/>
+        </w:rPr>
+      </w:r>
+    </w:p>
+    <w:p>
+      <w:pPr>
+        <w:spacing w:after="240" w:before="240" w:line="480" w:lineRule="auto"/>
+        <w:ind w:left="2880" w:firstLine="720"/>
+        <w:rPr>
+          <w:rFonts w:ascii="Times New Roman" w:cs="Times New Roman" w:eastAsia="Times New Roman" w:hAnsi="Times New Roman"/>
+          <w:b w:val="1"/>
+          <w:sz w:val="26"/>
+          <w:szCs w:val="26"/>
+          <w:u w:val="single"/>
+        </w:rPr>
+      </w:pPr>
+      <w:r>
+        <w:rPr>
+          <w:rtl w:val="0"/>
+        </w:rPr>
+      </w:r>
+    </w:p>
+    <w:p>
+      <w:pPr>
+        <w:spacing w:after="240" w:before="240" w:line="480" w:lineRule="auto"/>
+        <w:ind w:left="2880" w:firstLine="720"/>
+        <w:rPr>
+          <w:rFonts w:ascii="Times New Roman" w:cs="Times New Roman" w:eastAsia="Times New Roman" w:hAnsi="Times New Roman"/>
+          <w:b w:val="1"/>
+          <w:sz w:val="26"/>
+          <w:szCs w:val="26"/>
+          <w:u w:val="single"/>
+        </w:rPr>
+      </w:pPr>
+      <w:r>
+        <w:rPr>
+          <w:rtl w:val="0"/>
+        </w:rPr>
+      </w:r>
+    </w:p>
+    <w:tbl>
+      <w:tblPr>
+        <w:tblStyle w:val="Table1"/>
+        <w:tblW w:w="8565.0" w:type="dxa"/>
+        <w:jc w:val="left"/>
+        <w:tblBorders>
+          <w:top w:color="000000" w:space="0" w:sz="0" w:val="nil"/>
+          <w:left w:color="000000" w:space="0" w:sz="0" w:val="nil"/>
+          <w:bottom w:color="000000" w:space="0" w:sz="0" w:val="nil"/>
+          <w:right w:color="000000" w:space="0" w:sz="0" w:val="nil"/>
+          <w:insideH w:color="000000" w:space="0" w:sz="0" w:val="nil"/>
+          <w:insideV w:color="000000" w:space="0" w:sz="0" w:val="nil"/>
+        </w:tblBorders>
+        <w:tblLayout w:type="fixed"/>
+        <w:tblLook w:val="0600"/>
+      </w:tblPr>
+      <w:tblGrid>
+        <w:gridCol w:w="750"/>
+        <w:gridCol w:w="1290"/>
+        <w:gridCol w:w="1005"/>
+        <w:gridCol w:w="2760"/>
+        <w:gridCol w:w="2760"/>
+        <w:tblGridChange w:id="0">
+          <w:tblGrid>
+            <w:gridCol w:w="750"/>
+            <w:gridCol w:w="1290"/>
+            <w:gridCol w:w="1005"/>
+            <w:gridCol w:w="2760"/>
+            <w:gridCol w:w="2760"/>
+          </w:tblGrid>
+        </w:tblGridChange>
+      </w:tblGrid>
+      <w:tr>
+        <w:trPr>
+          <w:cantSplit w:val="0"/>
+          <w:trHeight w:val="495" w:hRule="atLeast"/>
+          <w:tblHeader w:val="0"/>
+        </w:trPr>
+        <w:tc>
+          <w:tcPr>
+            <w:gridSpan w:val="5"/>
+            <w:tcBorders>
+              <w:top w:color="000000" w:space="0" w:sz="6" w:val="single"/>
+              <w:left w:color="000000" w:space="0" w:sz="6" w:val="single"/>
+              <w:bottom w:color="000000" w:space="0" w:sz="6" w:val="single"/>
+              <w:right w:color="000000" w:space="0" w:sz="6" w:val="single"/>
+            </w:tcBorders>
+            <w:tcMar>
+              <w:top w:w="100.0" w:type="dxa"/>
+              <w:left w:w="100.0" w:type="dxa"/>
+              <w:bottom w:w="100.0" w:type="dxa"/>
+              <w:right w:w="100.0" w:type="dxa"/>
+            </w:tcMar>
+            <w:vAlign w:val="top"/>
+          </w:tcPr>
+          <w:p>
+            <w:pPr>
+              <w:spacing w:before="40" w:line="480" w:lineRule="auto"/>
+              <w:ind w:right="60"/>
+              <w:jc w:val="center"/>
+              <w:rPr>
+                <w:rFonts w:ascii="Times New Roman" w:cs="Times New Roman" w:eastAsia="Times New Roman" w:hAnsi="Times New Roman"/>
+                <w:b w:val="1"/>
+                <w:sz w:val="20"/>
+                <w:szCs w:val="20"/>
+                <w:u w:val="single"/>
+              </w:rPr>
+            </w:pPr>
+            <w:r>
+              <w:rPr>
+                <w:rFonts w:ascii="Times New Roman" w:cs="Times New Roman" w:eastAsia="Times New Roman" w:hAnsi="Times New Roman"/>
+                <w:b w:val="1"/>
+                <w:sz w:val="20"/>
+                <w:szCs w:val="20"/>
+                <w:u w:val="single"/>
+                <w:rtl w:val="0"/>
+              </w:rPr>
+              <w:t xml:space="preserve">Historial de Revisiones</w:t>
+            </w:r>
+          </w:p>
+        </w:tc>
+      </w:tr>
+      <w:tr>
+        <w:trPr>
+          <w:cantSplit w:val="0"/>
+          <w:trHeight w:val="435" w:hRule="atLeast"/>
+          <w:tblHeader w:val="0"/>
+        </w:trPr>
+        <w:tc>
+          <w:tcPr>
+            <w:tcBorders>
+              <w:top w:color="000000" w:space="0" w:sz="0" w:val="nil"/>
+              <w:left w:color="000000" w:space="0" w:sz="6" w:val="single"/>
+              <w:bottom w:color="000000" w:space="0" w:sz="6" w:val="single"/>
+              <w:right w:color="000000" w:space="0" w:sz="6" w:val="single"/>
+            </w:tcBorders>
+            <w:shd w:fill="auto" w:val="clear"/>
+            <w:tcMar>
+              <w:top w:w="100.0" w:type="dxa"/>
+              <w:left w:w="100.0" w:type="dxa"/>
+              <w:bottom w:w="100.0" w:type="dxa"/>
+              <w:right w:w="100.0" w:type="dxa"/>
+            </w:tcMar>
+            <w:vAlign w:val="top"/>
+          </w:tcPr>
+          <w:p>
+            <w:pPr>
+              <w:spacing w:after="240" w:before="240" w:line="480" w:lineRule="auto"/>
+              <w:rPr>
+                <w:rFonts w:ascii="Times New Roman" w:cs="Times New Roman" w:eastAsia="Times New Roman" w:hAnsi="Times New Roman"/>
+                <w:b w:val="1"/>
+                <w:sz w:val="18"/>
+                <w:szCs w:val="18"/>
+                <w:u w:val="single"/>
+              </w:rPr>
+            </w:pPr>
+            <w:r>
+              <w:rPr>
+                <w:rFonts w:ascii="Times New Roman" w:cs="Times New Roman" w:eastAsia="Times New Roman" w:hAnsi="Times New Roman"/>
+                <w:b w:val="1"/>
+                <w:sz w:val="18"/>
+                <w:szCs w:val="18"/>
+                <w:u w:val="single"/>
+                <w:rtl w:val="0"/>
+              </w:rPr>
+              <w:t xml:space="preserve">Item</w:t>
+            </w:r>
+          </w:p>
+        </w:tc>
+        <w:tc>
+          <w:tcPr>
+            <w:tcBorders>
+              <w:top w:color="000000" w:space="0" w:sz="0" w:val="nil"/>
+              <w:left w:color="000000" w:space="0" w:sz="0" w:val="nil"/>
+              <w:bottom w:color="000000" w:space="0" w:sz="6" w:val="single"/>
+              <w:right w:color="000000" w:space="0" w:sz="6" w:val="single"/>
+            </w:tcBorders>
+            <w:shd w:fill="auto" w:val="clear"/>
+            <w:tcMar>
+              <w:top w:w="100.0" w:type="dxa"/>
+              <w:left w:w="100.0" w:type="dxa"/>
+              <w:bottom w:w="100.0" w:type="dxa"/>
+              <w:right w:w="100.0" w:type="dxa"/>
+            </w:tcMar>
+            <w:vAlign w:val="top"/>
+          </w:tcPr>
+          <w:p>
+            <w:pPr>
+              <w:spacing w:after="240" w:before="240" w:line="480" w:lineRule="auto"/>
+              <w:rPr>
+                <w:rFonts w:ascii="Times New Roman" w:cs="Times New Roman" w:eastAsia="Times New Roman" w:hAnsi="Times New Roman"/>
+                <w:b w:val="1"/>
+                <w:sz w:val="18"/>
+                <w:szCs w:val="18"/>
+                <w:u w:val="single"/>
+              </w:rPr>
+            </w:pPr>
+            <w:r>
+              <w:rPr>
+                <w:rFonts w:ascii="Times New Roman" w:cs="Times New Roman" w:eastAsia="Times New Roman" w:hAnsi="Times New Roman"/>
+                <w:b w:val="1"/>
+                <w:sz w:val="18"/>
+                <w:szCs w:val="18"/>
+                <w:u w:val="single"/>
+                <w:rtl w:val="0"/>
+              </w:rPr>
+              <w:t xml:space="preserve">Fecha</w:t>
+            </w:r>
+          </w:p>
+        </w:tc>
+        <w:tc>
+          <w:tcPr>
+            <w:tcBorders>
+              <w:top w:color="000000" w:space="0" w:sz="0" w:val="nil"/>
+              <w:left w:color="000000" w:space="0" w:sz="0" w:val="nil"/>
+              <w:bottom w:color="000000" w:space="0" w:sz="6" w:val="single"/>
+              <w:right w:color="000000" w:space="0" w:sz="6" w:val="single"/>
+            </w:tcBorders>
+            <w:shd w:fill="auto" w:val="clear"/>
+            <w:tcMar>
+              <w:top w:w="100.0" w:type="dxa"/>
+              <w:left w:w="100.0" w:type="dxa"/>
+              <w:bottom w:w="100.0" w:type="dxa"/>
+              <w:right w:w="100.0" w:type="dxa"/>
+            </w:tcMar>
+            <w:vAlign w:val="top"/>
+          </w:tcPr>
+          <w:p>
+            <w:pPr>
+              <w:spacing w:after="240" w:before="240" w:line="480" w:lineRule="auto"/>
+              <w:rPr>
+                <w:rFonts w:ascii="Times New Roman" w:cs="Times New Roman" w:eastAsia="Times New Roman" w:hAnsi="Times New Roman"/>
+                <w:b w:val="1"/>
+                <w:sz w:val="18"/>
+                <w:szCs w:val="18"/>
+                <w:u w:val="single"/>
+              </w:rPr>
+            </w:pPr>
+            <w:r>
+              <w:rPr>
+                <w:rFonts w:ascii="Times New Roman" w:cs="Times New Roman" w:eastAsia="Times New Roman" w:hAnsi="Times New Roman"/>
+                <w:b w:val="1"/>
+                <w:sz w:val="18"/>
+                <w:szCs w:val="18"/>
+                <w:u w:val="single"/>
+                <w:rtl w:val="0"/>
+              </w:rPr>
+              <w:t xml:space="preserve">Versión</w:t>
+            </w:r>
+          </w:p>
+        </w:tc>
+        <w:tc>
+          <w:tcPr>
+            <w:tcBorders>
+              <w:top w:color="000000" w:space="0" w:sz="0" w:val="nil"/>
+              <w:left w:color="000000" w:space="0" w:sz="0" w:val="nil"/>
+              <w:bottom w:color="000000" w:space="0" w:sz="6" w:val="single"/>
+              <w:right w:color="000000" w:space="0" w:sz="6" w:val="single"/>
+            </w:tcBorders>
+            <w:shd w:fill="auto" w:val="clear"/>
+            <w:tcMar>
+              <w:top w:w="100.0" w:type="dxa"/>
+              <w:left w:w="100.0" w:type="dxa"/>
+              <w:bottom w:w="100.0" w:type="dxa"/>
+              <w:right w:w="100.0" w:type="dxa"/>
+            </w:tcMar>
+            <w:vAlign w:val="top"/>
+          </w:tcPr>
+          <w:p>
+            <w:pPr>
+              <w:spacing w:after="240" w:before="240" w:line="480" w:lineRule="auto"/>
+              <w:rPr>
+                <w:rFonts w:ascii="Times New Roman" w:cs="Times New Roman" w:eastAsia="Times New Roman" w:hAnsi="Times New Roman"/>
+                <w:b w:val="1"/>
+                <w:sz w:val="18"/>
+                <w:szCs w:val="18"/>
+                <w:u w:val="single"/>
+              </w:rPr>
+            </w:pPr>
+            <w:r>
+              <w:rPr>
+                <w:rFonts w:ascii="Times New Roman" w:cs="Times New Roman" w:eastAsia="Times New Roman" w:hAnsi="Times New Roman"/>
+                <w:b w:val="1"/>
+                <w:sz w:val="18"/>
+                <w:szCs w:val="18"/>
+                <w:u w:val="single"/>
+                <w:rtl w:val="0"/>
+              </w:rPr>
+              <w:t xml:space="preserve">Descripción</w:t>
+            </w:r>
+          </w:p>
+        </w:tc>
+        <w:tc>
+          <w:tcPr>
+            <w:tcBorders>
+              <w:top w:color="000000" w:space="0" w:sz="0" w:val="nil"/>
+              <w:left w:color="000000" w:space="0" w:sz="0" w:val="nil"/>
+              <w:bottom w:color="000000" w:space="0" w:sz="6" w:val="single"/>
+              <w:right w:color="000000" w:space="0" w:sz="6" w:val="single"/>
+            </w:tcBorders>
+            <w:shd w:fill="auto" w:val="clear"/>
+            <w:tcMar>
+              <w:top w:w="100.0" w:type="dxa"/>
+              <w:left w:w="100.0" w:type="dxa"/>
+              <w:bottom w:w="100.0" w:type="dxa"/>
+              <w:right w:w="100.0" w:type="dxa"/>
+            </w:tcMar>
+            <w:vAlign w:val="top"/>
+          </w:tcPr>
+          <w:p>
+            <w:pPr>
+              <w:spacing w:after="240" w:before="240" w:line="480" w:lineRule="auto"/>
+              <w:rPr>
+                <w:rFonts w:ascii="Times New Roman" w:cs="Times New Roman" w:eastAsia="Times New Roman" w:hAnsi="Times New Roman"/>
+                <w:b w:val="1"/>
+                <w:sz w:val="18"/>
+                <w:szCs w:val="18"/>
+                <w:u w:val="single"/>
+              </w:rPr>
+            </w:pPr>
+            <w:r>
+              <w:rPr>
+                <w:rFonts w:ascii="Times New Roman" w:cs="Times New Roman" w:eastAsia="Times New Roman" w:hAnsi="Times New Roman"/>
+                <w:b w:val="1"/>
+                <w:sz w:val="18"/>
+                <w:szCs w:val="18"/>
+                <w:u w:val="single"/>
+                <w:rtl w:val="0"/>
+              </w:rPr>
+              <w:t xml:space="preserve">Autor</w:t>
+            </w:r>
+          </w:p>
+        </w:tc>
+      </w:tr>
+      <w:tr>
+        <w:trPr>
+          <w:cantSplit w:val="0"/>
+          <w:trHeight w:val="675" w:hRule="atLeast"/>
+          <w:tblHeader w:val="0"/>
+        </w:trPr>
+        <w:tc>
+          <w:tcPr>
+            <w:tcBorders>
+              <w:top w:color="000000" w:space="0" w:sz="0" w:val="nil"/>
+              <w:left w:color="000000" w:space="0" w:sz="6" w:val="single"/>
+              <w:bottom w:color="000000" w:space="0" w:sz="6" w:val="single"/>
+              <w:right w:color="000000" w:space="0" w:sz="6" w:val="single"/>
+            </w:tcBorders>
+            <w:shd w:fill="auto" w:val="clear"/>
+            <w:tcMar>
+              <w:top w:w="100.0" w:type="dxa"/>
+              <w:left w:w="100.0" w:type="dxa"/>
+              <w:bottom w:w="100.0" w:type="dxa"/>
+              <w:right w:w="100.0" w:type="dxa"/>
+            </w:tcMar>
+            <w:vAlign w:val="top"/>
+          </w:tcPr>
+          <w:p>
+            <w:pPr>
+              <w:spacing w:after="240" w:before="240" w:line="480" w:lineRule="auto"/>
+              <w:rPr>
+                <w:rFonts w:ascii="Times New Roman" w:cs="Times New Roman" w:eastAsia="Times New Roman" w:hAnsi="Times New Roman"/>
+                <w:b w:val="1"/>
+                <w:sz w:val="20"/>
+                <w:szCs w:val="20"/>
+                <w:u w:val="single"/>
+              </w:rPr>
+            </w:pPr>
+            <w:r>
+              <w:rPr>
+                <w:rFonts w:ascii="Times New Roman" w:cs="Times New Roman" w:eastAsia="Times New Roman" w:hAnsi="Times New Roman"/>
+                <w:b w:val="1"/>
+                <w:sz w:val="20"/>
+                <w:szCs w:val="20"/>
+                <w:u w:val="single"/>
+                <w:rtl w:val="0"/>
+              </w:rPr>
+              <w:t xml:space="preserve">1</w:t>
+            </w:r>
+          </w:p>
+        </w:tc>
+        <w:tc>
+          <w:tcPr>
+            <w:tcBorders>
+              <w:top w:color="000000" w:space="0" w:sz="0" w:val="nil"/>
+              <w:left w:color="000000" w:space="0" w:sz="0" w:val="nil"/>
+              <w:bottom w:color="000000" w:space="0" w:sz="6" w:val="single"/>
+              <w:right w:color="000000" w:space="0" w:sz="6" w:val="single"/>
+            </w:tcBorders>
+            <w:shd w:fill="auto" w:val="clear"/>
+            <w:tcMar>
+              <w:top w:w="100.0" w:type="dxa"/>
+              <w:left w:w="100.0" w:type="dxa"/>
+              <w:bottom w:w="100.0" w:type="dxa"/>
+              <w:right w:w="100.0" w:type="dxa"/>
+            </w:tcMar>
+            <w:vAlign w:val="top"/>
+          </w:tcPr>
+          <w:p>
+            <w:pPr>
+              <w:spacing w:after="240" w:before="240" w:line="480" w:lineRule="auto"/>
+              <w:rPr>
+                <w:rFonts w:ascii="Times New Roman" w:cs="Times New Roman" w:eastAsia="Times New Roman" w:hAnsi="Times New Roman"/>
+                <w:b w:val="1"/>
+                <w:sz w:val="20"/>
+                <w:szCs w:val="20"/>
+                <w:u w:val="single"/>
+              </w:rPr>
+            </w:pPr>
+            <w:r>
+              <w:rPr>
+                <w:rFonts w:ascii="Times New Roman" w:cs="Times New Roman" w:eastAsia="Times New Roman" w:hAnsi="Times New Roman"/>
+                <w:b w:val="1"/>
+                <w:sz w:val="20"/>
+                <w:szCs w:val="20"/>
+                <w:u w:val="single"/>
+                <w:rtl w:val="0"/>
+              </w:rPr>
+              <w:t xml:space="preserve">07/09/2023</w:t>
+            </w:r>
+          </w:p>
+        </w:tc>
+        <w:tc>
+          <w:tcPr>
+            <w:tcBorders>
+              <w:top w:color="000000" w:space="0" w:sz="0" w:val="nil"/>
+              <w:left w:color="000000" w:space="0" w:sz="0" w:val="nil"/>
+              <w:bottom w:color="000000" w:space="0" w:sz="6" w:val="single"/>
+              <w:right w:color="000000" w:space="0" w:sz="6" w:val="single"/>
+            </w:tcBorders>
+            <w:shd w:fill="auto" w:val="clear"/>
+            <w:tcMar>
+              <w:top w:w="100.0" w:type="dxa"/>
+              <w:left w:w="100.0" w:type="dxa"/>
+              <w:bottom w:w="100.0" w:type="dxa"/>
+              <w:right w:w="100.0" w:type="dxa"/>
+            </w:tcMar>
+            <w:vAlign w:val="top"/>
+          </w:tcPr>
+          <w:p>
+            <w:pPr>
+              <w:spacing w:after="240" w:before="240" w:line="480" w:lineRule="auto"/>
+              <w:rPr>
+                <w:rFonts w:ascii="Times New Roman" w:cs="Times New Roman" w:eastAsia="Times New Roman" w:hAnsi="Times New Roman"/>
+                <w:b w:val="1"/>
+                <w:sz w:val="20"/>
+                <w:szCs w:val="20"/>
+                <w:u w:val="single"/>
+              </w:rPr>
+            </w:pPr>
+            <w:r>
+              <w:rPr>
+                <w:rFonts w:ascii="Times New Roman" w:cs="Times New Roman" w:eastAsia="Times New Roman" w:hAnsi="Times New Roman"/>
+                <w:b w:val="1"/>
+                <w:sz w:val="20"/>
+                <w:szCs w:val="20"/>
+                <w:u w:val="single"/>
+                <w:rtl w:val="0"/>
+              </w:rPr>
+              <w:t xml:space="preserve">1.0</w:t>
+            </w:r>
+          </w:p>
+        </w:tc>
+        <w:tc>
+          <w:tcPr>
+            <w:tcBorders>
+              <w:top w:color="000000" w:space="0" w:sz="0" w:val="nil"/>
+              <w:left w:color="000000" w:space="0" w:sz="0" w:val="nil"/>
+              <w:bottom w:color="000000" w:space="0" w:sz="6" w:val="single"/>
+              <w:right w:color="000000" w:space="0" w:sz="6" w:val="single"/>
+            </w:tcBorders>
+            <w:shd w:fill="auto" w:val="clear"/>
+            <w:tcMar>
+              <w:top w:w="100.0" w:type="dxa"/>
+              <w:left w:w="100.0" w:type="dxa"/>
+              <w:bottom w:w="100.0" w:type="dxa"/>
+              <w:right w:w="100.0" w:type="dxa"/>
+            </w:tcMar>
+            <w:vAlign w:val="top"/>
+          </w:tcPr>
+          <w:p>
+            <w:pPr>
+              <w:spacing w:after="240" w:before="240" w:line="480" w:lineRule="auto"/>
+              <w:rPr>
+                <w:rFonts w:ascii="Times New Roman" w:cs="Times New Roman" w:eastAsia="Times New Roman" w:hAnsi="Times New Roman"/>
+                <w:b w:val="1"/>
+                <w:sz w:val="18"/>
+                <w:szCs w:val="18"/>
+                <w:u w:val="single"/>
+              </w:rPr>
+            </w:pPr>
+            <w:r>
+              <w:rPr>
+                <w:rFonts w:ascii="Times New Roman" w:cs="Times New Roman" w:eastAsia="Times New Roman" w:hAnsi="Times New Roman"/>
+                <w:b w:val="1"/>
+                <w:sz w:val="18"/>
+                <w:szCs w:val="18"/>
+                <w:u w:val="single"/>
+                <w:rtl w:val="0"/>
+              </w:rPr>
+              <w:t xml:space="preserve">Creación del documento</w:t>
+            </w:r>
+          </w:p>
+        </w:tc>
+        <w:tc>
+          <w:tcPr>
+            <w:tcBorders>
+              <w:top w:color="000000" w:space="0" w:sz="0" w:val="nil"/>
+              <w:left w:color="000000" w:space="0" w:sz="0" w:val="nil"/>
+              <w:bottom w:color="000000" w:space="0" w:sz="6" w:val="single"/>
+              <w:right w:color="000000" w:space="0" w:sz="6" w:val="single"/>
+            </w:tcBorders>
+            <w:shd w:fill="auto" w:val="clear"/>
+            <w:tcMar>
+              <w:top w:w="100.0" w:type="dxa"/>
+              <w:left w:w="100.0" w:type="dxa"/>
+              <w:bottom w:w="100.0" w:type="dxa"/>
+              <w:right w:w="100.0" w:type="dxa"/>
+            </w:tcMar>
+            <w:vAlign w:val="top"/>
+          </w:tcPr>
+          <w:p>
+            <w:pPr>
+              <w:spacing w:after="240" w:before="240" w:line="480" w:lineRule="auto"/>
+              <w:rPr>
+                <w:rFonts w:ascii="Times New Roman" w:cs="Times New Roman" w:eastAsia="Times New Roman" w:hAnsi="Times New Roman"/>
+                <w:b w:val="1"/>
+                <w:sz w:val="20"/>
+                <w:szCs w:val="20"/>
+                <w:u w:val="single"/>
+              </w:rPr>
+            </w:pPr>
+            <w:r>
+              <w:rPr>
+                <w:rFonts w:ascii="Times New Roman" w:cs="Times New Roman" w:eastAsia="Times New Roman" w:hAnsi="Times New Roman"/>
+                <w:b w:val="1"/>
+                <w:sz w:val="20"/>
+                <w:szCs w:val="20"/>
+                <w:u w:val="single"/>
+                <w:rtl w:val="0"/>
+              </w:rPr>
+              <w:t xml:space="preserve">Diego Linares</w:t>
+            </w:r>
+          </w:p>
+        </w:tc>
+      </w:tr>
+      <w:tr>
+        <w:trPr>
+          <w:cantSplit w:val="0"/>
+          <w:trHeight w:val="900" w:hRule="atLeast"/>
+          <w:tblHeader w:val="0"/>
+        </w:trPr>
+        <w:tc>
+          <w:tcPr>
+            <w:tcBorders>
+              <w:top w:color="000000" w:space="0" w:sz="0" w:val="nil"/>
+              <w:left w:color="000000" w:space="0" w:sz="6" w:val="single"/>
+              <w:bottom w:color="000000" w:space="0" w:sz="6" w:val="single"/>
+              <w:right w:color="000000" w:space="0" w:sz="6" w:val="single"/>
+            </w:tcBorders>
+            <w:shd w:fill="auto" w:val="clear"/>
+            <w:tcMar>
+              <w:top w:w="100.0" w:type="dxa"/>
+              <w:left w:w="100.0" w:type="dxa"/>
+              <w:bottom w:w="100.0" w:type="dxa"/>
+              <w:right w:w="100.0" w:type="dxa"/>
+            </w:tcMar>
+            <w:vAlign w:val="top"/>
+          </w:tcPr>
+          <w:p>
+            <w:pPr>
+              <w:spacing w:after="240" w:before="240" w:line="480" w:lineRule="auto"/>
+              <w:rPr>
+                <w:rFonts w:ascii="Times New Roman" w:cs="Times New Roman" w:eastAsia="Times New Roman" w:hAnsi="Times New Roman"/>
+                <w:b w:val="1"/>
+                <w:sz w:val="20"/>
+                <w:szCs w:val="20"/>
+                <w:u w:val="single"/>
+              </w:rPr>
+            </w:pPr>
+            <w:r>
+              <w:rPr>
+                <w:rFonts w:ascii="Times New Roman" w:cs="Times New Roman" w:eastAsia="Times New Roman" w:hAnsi="Times New Roman"/>
+                <w:b w:val="1"/>
+                <w:sz w:val="20"/>
+                <w:szCs w:val="20"/>
+                <w:u w:val="single"/>
+                <w:rtl w:val="0"/>
+              </w:rPr>
+              <w:t xml:space="preserve">2</w:t>
+            </w:r>
+          </w:p>
+        </w:tc>
+        <w:tc>
+          <w:tcPr>
+            <w:tcBorders>
+              <w:top w:color="000000" w:space="0" w:sz="0" w:val="nil"/>
+              <w:left w:color="000000" w:space="0" w:sz="0" w:val="nil"/>
+              <w:bottom w:color="000000" w:space="0" w:sz="6" w:val="single"/>
+              <w:right w:color="000000" w:space="0" w:sz="6" w:val="single"/>
+            </w:tcBorders>
+            <w:shd w:fill="auto" w:val="clear"/>
+            <w:tcMar>
+              <w:top w:w="100.0" w:type="dxa"/>
+              <w:left w:w="100.0" w:type="dxa"/>
+              <w:bottom w:w="100.0" w:type="dxa"/>
+              <w:right w:w="100.0" w:type="dxa"/>
+            </w:tcMar>
+            <w:vAlign w:val="top"/>
+          </w:tcPr>
+          <w:p>
+            <w:pPr>
+              <w:spacing w:after="240" w:before="240" w:line="480" w:lineRule="auto"/>
+              <w:rPr>
+                <w:rFonts w:ascii="Times New Roman" w:cs="Times New Roman" w:eastAsia="Times New Roman" w:hAnsi="Times New Roman"/>
+                <w:b w:val="1"/>
+                <w:sz w:val="20"/>
+                <w:szCs w:val="20"/>
+                <w:u w:val="single"/>
+              </w:rPr>
+            </w:pPr>
+            <w:r>
+              <w:rPr>
+                <w:rFonts w:ascii="Times New Roman" w:cs="Times New Roman" w:eastAsia="Times New Roman" w:hAnsi="Times New Roman"/>
+                <w:b w:val="1"/>
+                <w:sz w:val="20"/>
+                <w:szCs w:val="20"/>
+                <w:u w:val="single"/>
+                <w:rtl w:val="0"/>
+              </w:rPr>
+              <w:t xml:space="preserve">07/09/2023</w:t>
+            </w:r>
+          </w:p>
+        </w:tc>
+        <w:tc>
+          <w:tcPr>
+            <w:tcBorders>
+              <w:top w:color="000000" w:space="0" w:sz="0" w:val="nil"/>
+              <w:left w:color="000000" w:space="0" w:sz="0" w:val="nil"/>
+              <w:bottom w:color="000000" w:space="0" w:sz="6" w:val="single"/>
+              <w:right w:color="000000" w:space="0" w:sz="6" w:val="single"/>
+            </w:tcBorders>
+            <w:shd w:fill="auto" w:val="clear"/>
+            <w:tcMar>
+              <w:top w:w="100.0" w:type="dxa"/>
+              <w:left w:w="100.0" w:type="dxa"/>
+              <w:bottom w:w="100.0" w:type="dxa"/>
+              <w:right w:w="100.0" w:type="dxa"/>
+            </w:tcMar>
+            <w:vAlign w:val="top"/>
+          </w:tcPr>
+          <w:p>
+            <w:pPr>
+              <w:spacing w:after="240" w:before="240" w:line="480" w:lineRule="auto"/>
+              <w:rPr>
+                <w:rFonts w:ascii="Times New Roman" w:cs="Times New Roman" w:eastAsia="Times New Roman" w:hAnsi="Times New Roman"/>
+                <w:b w:val="1"/>
+                <w:sz w:val="20"/>
+                <w:szCs w:val="20"/>
+                <w:u w:val="single"/>
+              </w:rPr>
+            </w:pPr>
+            <w:r>
+              <w:rPr>
+                <w:rFonts w:ascii="Times New Roman" w:cs="Times New Roman" w:eastAsia="Times New Roman" w:hAnsi="Times New Roman"/>
+                <w:b w:val="1"/>
+                <w:sz w:val="20"/>
+                <w:szCs w:val="20"/>
+                <w:u w:val="single"/>
+                <w:rtl w:val="0"/>
+              </w:rPr>
+              <w:t xml:space="preserve">1.1</w:t>
+            </w:r>
+          </w:p>
+        </w:tc>
+        <w:tc>
+          <w:tcPr>
+            <w:tcBorders>
+              <w:top w:color="000000" w:space="0" w:sz="0" w:val="nil"/>
+              <w:left w:color="000000" w:space="0" w:sz="0" w:val="nil"/>
+              <w:bottom w:color="000000" w:space="0" w:sz="6" w:val="single"/>
+              <w:right w:color="000000" w:space="0" w:sz="6" w:val="single"/>
+            </w:tcBorders>
+            <w:shd w:fill="auto" w:val="clear"/>
+            <w:tcMar>
+              <w:top w:w="100.0" w:type="dxa"/>
+              <w:left w:w="100.0" w:type="dxa"/>
+              <w:bottom w:w="100.0" w:type="dxa"/>
+              <w:right w:w="100.0" w:type="dxa"/>
+            </w:tcMar>
+            <w:vAlign w:val="top"/>
+          </w:tcPr>
+          <w:p>
+            <w:pPr>
+              <w:spacing w:after="240" w:before="240" w:line="480" w:lineRule="auto"/>
+              <w:rPr>
+                <w:rFonts w:ascii="Times New Roman" w:cs="Times New Roman" w:eastAsia="Times New Roman" w:hAnsi="Times New Roman"/>
+                <w:b w:val="1"/>
+                <w:sz w:val="18"/>
+                <w:szCs w:val="18"/>
+                <w:u w:val="single"/>
+              </w:rPr>
+            </w:pPr>
+            <w:r>
+              <w:rPr>
+                <w:rFonts w:ascii="Times New Roman" w:cs="Times New Roman" w:eastAsia="Times New Roman" w:hAnsi="Times New Roman"/>
+                <w:b w:val="1"/>
+                <w:sz w:val="18"/>
+                <w:szCs w:val="18"/>
+                <w:u w:val="single"/>
+                <w:rtl w:val="0"/>
+              </w:rPr>
+              <w:t xml:space="preserve">Adición del diagrama de procesos</w:t>
+            </w:r>
+          </w:p>
+        </w:tc>
+        <w:tc>
+          <w:tcPr>
+            <w:tcBorders>
+              <w:top w:color="000000" w:space="0" w:sz="0" w:val="nil"/>
+              <w:left w:color="000000" w:space="0" w:sz="0" w:val="nil"/>
+              <w:bottom w:color="000000" w:space="0" w:sz="6" w:val="single"/>
+              <w:right w:color="000000" w:space="0" w:sz="6" w:val="single"/>
+            </w:tcBorders>
+            <w:shd w:fill="auto" w:val="clear"/>
+            <w:tcMar>
+              <w:top w:w="100.0" w:type="dxa"/>
+              <w:left w:w="100.0" w:type="dxa"/>
+              <w:bottom w:w="100.0" w:type="dxa"/>
+              <w:right w:w="100.0" w:type="dxa"/>
+            </w:tcMar>
+            <w:vAlign w:val="top"/>
+          </w:tcPr>
+          <w:p>
+            <w:pPr>
+              <w:spacing w:after="240" w:before="240" w:line="480" w:lineRule="auto"/>
+              <w:rPr>
+                <w:rFonts w:ascii="Times New Roman" w:cs="Times New Roman" w:eastAsia="Times New Roman" w:hAnsi="Times New Roman"/>
+                <w:b w:val="1"/>
+                <w:sz w:val="20"/>
+                <w:szCs w:val="20"/>
+                <w:u w:val="single"/>
+              </w:rPr>
+            </w:pPr>
+            <w:r>
+              <w:rPr>
+                <w:rFonts w:ascii="Times New Roman" w:cs="Times New Roman" w:eastAsia="Times New Roman" w:hAnsi="Times New Roman"/>
+                <w:b w:val="1"/>
+                <w:sz w:val="20"/>
+                <w:szCs w:val="20"/>
+                <w:u w:val="single"/>
+                <w:rtl w:val="0"/>
+              </w:rPr>
+              <w:t xml:space="preserve">Fiorella Mirano</w:t>
+            </w:r>
+          </w:p>
+        </w:tc>
+      </w:tr>
+      <w:tr>
+        <w:trPr>
+          <w:cantSplit w:val="0"/>
+          <w:trHeight w:val="900" w:hRule="atLeast"/>
+          <w:tblHeader w:val="0"/>
+        </w:trPr>
+        <w:tc>
+          <w:tcPr>
+            <w:tcBorders>
+              <w:top w:color="000000" w:space="0" w:sz="0" w:val="nil"/>
+              <w:left w:color="000000" w:space="0" w:sz="6" w:val="single"/>
+              <w:bottom w:color="000000" w:space="0" w:sz="6" w:val="single"/>
+              <w:right w:color="000000" w:space="0" w:sz="6" w:val="single"/>
+            </w:tcBorders>
+            <w:shd w:fill="auto" w:val="clear"/>
+            <w:tcMar>
+              <w:top w:w="100.0" w:type="dxa"/>
+              <w:left w:w="100.0" w:type="dxa"/>
+              <w:bottom w:w="100.0" w:type="dxa"/>
+              <w:right w:w="100.0" w:type="dxa"/>
+            </w:tcMar>
+            <w:vAlign w:val="top"/>
+          </w:tcPr>
+          <w:p>
+            <w:pPr>
+              <w:spacing w:after="240" w:before="240" w:line="480" w:lineRule="auto"/>
+              <w:rPr>
+                <w:rFonts w:ascii="Times New Roman" w:cs="Times New Roman" w:eastAsia="Times New Roman" w:hAnsi="Times New Roman"/>
+                <w:b w:val="1"/>
+                <w:sz w:val="20"/>
+                <w:szCs w:val="20"/>
+                <w:u w:val="single"/>
+              </w:rPr>
+            </w:pPr>
+            <w:r>
+              <w:rPr>
+                <w:rFonts w:ascii="Times New Roman" w:cs="Times New Roman" w:eastAsia="Times New Roman" w:hAnsi="Times New Roman"/>
+                <w:b w:val="1"/>
+                <w:sz w:val="20"/>
+                <w:szCs w:val="20"/>
+                <w:u w:val="single"/>
+                <w:rtl w:val="0"/>
+              </w:rPr>
+              <w:t xml:space="preserve">3</w:t>
+            </w:r>
+          </w:p>
+        </w:tc>
+        <w:tc>
+          <w:tcPr>
+            <w:tcBorders>
+              <w:top w:color="000000" w:space="0" w:sz="0" w:val="nil"/>
+              <w:left w:color="000000" w:space="0" w:sz="0" w:val="nil"/>
+              <w:bottom w:color="000000" w:space="0" w:sz="6" w:val="single"/>
+              <w:right w:color="000000" w:space="0" w:sz="6" w:val="single"/>
+            </w:tcBorders>
+            <w:shd w:fill="auto" w:val="clear"/>
+            <w:tcMar>
+              <w:top w:w="100.0" w:type="dxa"/>
+              <w:left w:w="100.0" w:type="dxa"/>
+              <w:bottom w:w="100.0" w:type="dxa"/>
+              <w:right w:w="100.0" w:type="dxa"/>
+            </w:tcMar>
+            <w:vAlign w:val="top"/>
+          </w:tcPr>
+          <w:p>
+            <w:pPr>
+              <w:spacing w:after="240" w:before="240" w:line="480" w:lineRule="auto"/>
+              <w:rPr>
+                <w:rFonts w:ascii="Times New Roman" w:cs="Times New Roman" w:eastAsia="Times New Roman" w:hAnsi="Times New Roman"/>
+                <w:b w:val="1"/>
+                <w:sz w:val="20"/>
+                <w:szCs w:val="20"/>
+                <w:u w:val="single"/>
+              </w:rPr>
+            </w:pPr>
+            <w:r>
+              <w:rPr>
+                <w:rFonts w:ascii="Times New Roman" w:cs="Times New Roman" w:eastAsia="Times New Roman" w:hAnsi="Times New Roman"/>
+                <w:b w:val="1"/>
+                <w:sz w:val="20"/>
+                <w:szCs w:val="20"/>
+                <w:u w:val="single"/>
+                <w:rtl w:val="0"/>
+              </w:rPr>
+              <w:t xml:space="preserve">07/09/2023</w:t>
+            </w:r>
+          </w:p>
+        </w:tc>
+        <w:tc>
+          <w:tcPr>
+            <w:tcBorders>
+              <w:top w:color="000000" w:space="0" w:sz="0" w:val="nil"/>
+              <w:left w:color="000000" w:space="0" w:sz="0" w:val="nil"/>
+              <w:bottom w:color="000000" w:space="0" w:sz="6" w:val="single"/>
+              <w:right w:color="000000" w:space="0" w:sz="6" w:val="single"/>
+            </w:tcBorders>
+            <w:shd w:fill="auto" w:val="clear"/>
+            <w:tcMar>
+              <w:top w:w="100.0" w:type="dxa"/>
+              <w:left w:w="100.0" w:type="dxa"/>
+              <w:bottom w:w="100.0" w:type="dxa"/>
+              <w:right w:w="100.0" w:type="dxa"/>
+            </w:tcMar>
+            <w:vAlign w:val="top"/>
+          </w:tcPr>
+          <w:p>
+            <w:pPr>
+              <w:spacing w:after="240" w:before="240" w:line="480" w:lineRule="auto"/>
+              <w:rPr>
+                <w:rFonts w:ascii="Times New Roman" w:cs="Times New Roman" w:eastAsia="Times New Roman" w:hAnsi="Times New Roman"/>
+                <w:b w:val="1"/>
+                <w:sz w:val="20"/>
+                <w:szCs w:val="20"/>
+                <w:u w:val="single"/>
+              </w:rPr>
+            </w:pPr>
+            <w:r>
+              <w:rPr>
+                <w:rFonts w:ascii="Times New Roman" w:cs="Times New Roman" w:eastAsia="Times New Roman" w:hAnsi="Times New Roman"/>
+                <w:b w:val="1"/>
+                <w:sz w:val="20"/>
+                <w:szCs w:val="20"/>
+                <w:u w:val="single"/>
+                <w:rtl w:val="0"/>
+              </w:rPr>
+              <w:t xml:space="preserve">1.2</w:t>
+            </w:r>
+          </w:p>
+        </w:tc>
+        <w:tc>
+          <w:tcPr>
+            <w:tcBorders>
+              <w:top w:color="000000" w:space="0" w:sz="0" w:val="nil"/>
+              <w:left w:color="000000" w:space="0" w:sz="0" w:val="nil"/>
+              <w:bottom w:color="000000" w:space="0" w:sz="6" w:val="single"/>
+              <w:right w:color="000000" w:space="0" w:sz="6" w:val="single"/>
+            </w:tcBorders>
+            <w:shd w:fill="auto" w:val="clear"/>
+            <w:tcMar>
+              <w:top w:w="100.0" w:type="dxa"/>
+              <w:left w:w="100.0" w:type="dxa"/>
+              <w:bottom w:w="100.0" w:type="dxa"/>
+              <w:right w:w="100.0" w:type="dxa"/>
+            </w:tcMar>
+            <w:vAlign w:val="top"/>
+          </w:tcPr>
+          <w:p>
+            <w:pPr>
+              <w:spacing w:after="240" w:before="240" w:line="480" w:lineRule="auto"/>
+              <w:rPr>
+                <w:rFonts w:ascii="Times New Roman" w:cs="Times New Roman" w:eastAsia="Times New Roman" w:hAnsi="Times New Roman"/>
+                <w:b w:val="1"/>
+                <w:sz w:val="18"/>
+                <w:szCs w:val="18"/>
+                <w:u w:val="single"/>
+              </w:rPr>
+            </w:pPr>
+            <w:r>
+              <w:rPr>
+                <w:rFonts w:ascii="Times New Roman" w:cs="Times New Roman" w:eastAsia="Times New Roman" w:hAnsi="Times New Roman"/>
+                <w:b w:val="1"/>
+                <w:sz w:val="18"/>
+                <w:szCs w:val="18"/>
+                <w:u w:val="single"/>
+                <w:rtl w:val="0"/>
+              </w:rPr>
+              <w:t xml:space="preserve">Adición del diagrama de secuencias</w:t>
+            </w:r>
+          </w:p>
+        </w:tc>
+        <w:tc>
+          <w:tcPr>
+            <w:tcBorders>
+              <w:top w:color="000000" w:space="0" w:sz="0" w:val="nil"/>
+              <w:left w:color="000000" w:space="0" w:sz="0" w:val="nil"/>
+              <w:bottom w:color="000000" w:space="0" w:sz="6" w:val="single"/>
+              <w:right w:color="000000" w:space="0" w:sz="6" w:val="single"/>
+            </w:tcBorders>
+            <w:shd w:fill="auto" w:val="clear"/>
+            <w:tcMar>
+              <w:top w:w="100.0" w:type="dxa"/>
+              <w:left w:w="100.0" w:type="dxa"/>
+              <w:bottom w:w="100.0" w:type="dxa"/>
+              <w:right w:w="100.0" w:type="dxa"/>
+            </w:tcMar>
+            <w:vAlign w:val="top"/>
+          </w:tcPr>
+          <w:p>
+            <w:pPr>
+              <w:spacing w:after="240" w:before="240" w:line="480" w:lineRule="auto"/>
+              <w:rPr>
+                <w:rFonts w:ascii="Times New Roman" w:cs="Times New Roman" w:eastAsia="Times New Roman" w:hAnsi="Times New Roman"/>
+                <w:b w:val="1"/>
+                <w:sz w:val="20"/>
+                <w:szCs w:val="20"/>
+                <w:u w:val="single"/>
+              </w:rPr>
+            </w:pPr>
+            <w:r>
+              <w:rPr>
+                <w:rFonts w:ascii="Times New Roman" w:cs="Times New Roman" w:eastAsia="Times New Roman" w:hAnsi="Times New Roman"/>
+                <w:b w:val="1"/>
+                <w:sz w:val="20"/>
+                <w:szCs w:val="20"/>
+                <w:u w:val="single"/>
+                <w:rtl w:val="0"/>
+              </w:rPr>
+              <w:t xml:space="preserve">Diego Linares</w:t>
+            </w:r>
+          </w:p>
+        </w:tc>
+      </w:tr>
+    </w:tbl>
+    <w:p>
+      <w:pPr>
+        <w:spacing w:after="240" w:before="240" w:line="480" w:lineRule="auto"/>
+        <w:ind w:left="2880" w:firstLine="720"/>
+        <w:rPr>
+          <w:rFonts w:ascii="Times New Roman" w:cs="Times New Roman" w:eastAsia="Times New Roman" w:hAnsi="Times New Roman"/>
+          <w:b w:val="1"/>
+          <w:sz w:val="26"/>
+          <w:szCs w:val="26"/>
+          <w:u w:val="single"/>
+        </w:rPr>
+      </w:pPr>
+      <w:r>
+        <w:rPr>
+          <w:rtl w:val="0"/>
+        </w:rPr>
+      </w:r>
+    </w:p>
+    <w:p>
+      <w:pPr>
+        <w:spacing w:after="240" w:before="240" w:line="480" w:lineRule="auto"/>
+        <w:ind w:left="2880" w:firstLine="720"/>
+        <w:rPr>
+          <w:rFonts w:ascii="Times New Roman" w:cs="Times New Roman" w:eastAsia="Times New Roman" w:hAnsi="Times New Roman"/>
+          <w:b w:val="1"/>
+          <w:sz w:val="26"/>
+          <w:szCs w:val="26"/>
+          <w:u w:val="single"/>
+        </w:rPr>
+      </w:pPr>
+      <w:r>
+        <w:rPr>
+          <w:rtl w:val="0"/>
+        </w:rPr>
+      </w:r>
+    </w:p>
+    <w:p>
+      <w:pPr>
+        <w:spacing w:after="240" w:before="240" w:line="480" w:lineRule="auto"/>
+        <w:ind w:left="2880" w:firstLine="720"/>
+        <w:rPr>
+          <w:rFonts w:ascii="Times New Roman" w:cs="Times New Roman" w:eastAsia="Times New Roman" w:hAnsi="Times New Roman"/>
+          <w:b w:val="1"/>
+          <w:sz w:val="26"/>
+          <w:szCs w:val="26"/>
+          <w:u w:val="single"/>
+        </w:rPr>
+      </w:pPr>
+      <w:r>
+        <w:rPr>
+          <w:rtl w:val="0"/>
+        </w:rPr>
+      </w:r>
+    </w:p>
+    <w:p>
+      <w:pPr>
+        <w:spacing w:after="240" w:before="240" w:line="480" w:lineRule="auto"/>
+        <w:ind w:left="2880" w:firstLine="720"/>
+        <w:rPr>
+          <w:rFonts w:ascii="Times New Roman" w:cs="Times New Roman" w:eastAsia="Times New Roman" w:hAnsi="Times New Roman"/>
+          <w:b w:val="1"/>
+          <w:sz w:val="26"/>
+          <w:szCs w:val="26"/>
+          <w:u w:val="single"/>
+        </w:rPr>
+      </w:pPr>
+      <w:r>
+        <w:rPr>
+          <w:rtl w:val="0"/>
+        </w:rPr>
+      </w:r>
+    </w:p>
+    <w:p>
+      <w:pPr>
+        <w:spacing w:after="240" w:before="240" w:line="480" w:lineRule="auto"/>
+        <w:ind w:left="2880" w:firstLine="720"/>
+        <w:rPr>
+          <w:rFonts w:ascii="Times New Roman" w:cs="Times New Roman" w:eastAsia="Times New Roman" w:hAnsi="Times New Roman"/>
+          <w:b w:val="1"/>
+          <w:sz w:val="26"/>
+          <w:szCs w:val="26"/>
+          <w:u w:val="single"/>
+        </w:rPr>
+      </w:pPr>
+      <w:r>
+        <w:rPr>
+          <w:rtl w:val="0"/>
+        </w:rPr>
+      </w:r>
+    </w:p>
+    <w:p>
+      <w:pPr>
+        <w:spacing w:after="240" w:before="240" w:line="480" w:lineRule="auto"/>
+        <w:ind w:left="2880" w:firstLine="720"/>
+        <w:rPr>
+          <w:rFonts w:ascii="Times New Roman" w:cs="Times New Roman" w:eastAsia="Times New Roman" w:hAnsi="Times New Roman"/>
+          <w:b w:val="1"/>
+          <w:sz w:val="26"/>
+          <w:szCs w:val="26"/>
+          <w:u w:val="single"/>
+        </w:rPr>
+      </w:pPr>
+      <w:r>
+        <w:rPr>
+          <w:rtl w:val="0"/>
+        </w:rPr>
+      </w:r>
+    </w:p>
+    <w:p>
+      <w:pPr>
+        <w:spacing w:after="240" w:before="240" w:line="480" w:lineRule="auto"/>
+        <w:ind w:left="2880" w:firstLine="720"/>
+        <w:rPr>
+          <w:rFonts w:ascii="Times New Roman" w:cs="Times New Roman" w:eastAsia="Times New Roman" w:hAnsi="Times New Roman"/>
+          <w:b w:val="1"/>
+          <w:sz w:val="26"/>
+          <w:szCs w:val="26"/>
+          <w:u w:val="single"/>
+        </w:rPr>
+      </w:pPr>
+      <w:r>
+        <w:rPr>
+          <w:rtl w:val="0"/>
+        </w:rPr>
+      </w:r>
+    </w:p>
+    <w:p>
+      <w:pPr>
+        <w:spacing w:after="240" w:before="240" w:line="480" w:lineRule="auto"/>
+        <w:ind w:left="2880" w:firstLine="720"/>
+        <w:rPr>
+          <w:rFonts w:ascii="Times New Roman" w:cs="Times New Roman" w:eastAsia="Times New Roman" w:hAnsi="Times New Roman"/>
+          <w:b w:val="1"/>
+          <w:sz w:val="26"/>
+          <w:szCs w:val="26"/>
+          <w:u w:val="single"/>
+        </w:rPr>
+      </w:pPr>
+      <w:r>
+        <w:rPr>
+          <w:rtl w:val="0"/>
+        </w:rPr>
       </w:r>
     </w:p>
     <w:p>
@@ -332,12 +1422,12 @@
           <wp:inline distB="114300" distT="114300" distL="114300" distR="114300">
             <wp:extent cx="6042861" cy="7615238"/>
             <wp:effectExtent b="0" l="0" r="0" t="0"/>
-            <wp:docPr id="2" name="image2.png"/>
+            <wp:docPr id="2" name="image3.png"/>
             <a:graphic>
               <a:graphicData uri="http://schemas.openxmlformats.org/drawingml/2006/picture">
                 <pic:pic>
                   <pic:nvPicPr>
-                    <pic:cNvPr id="0" name="image2.png"/>
+                    <pic:cNvPr id="0" name="image3.png"/>
                     <pic:cNvPicPr preferRelativeResize="0"/>
                   </pic:nvPicPr>
                   <pic:blipFill>
@@ -362,6 +1452,23 @@
         </w:drawing>
       </w:r>
       <w:r>
+        <w:rPr>
+          <w:rtl w:val="0"/>
+        </w:rPr>
+      </w:r>
+    </w:p>
+    <w:p>
+      <w:pPr>
+        <w:spacing w:after="240" w:before="240" w:line="480" w:lineRule="auto"/>
+        <w:rPr>
+          <w:rFonts w:ascii="Times New Roman" w:cs="Times New Roman" w:eastAsia="Times New Roman" w:hAnsi="Times New Roman"/>
+          <w:b w:val="1"/>
+          <w:sz w:val="26"/>
+          <w:szCs w:val="26"/>
+          <w:u w:val="single"/>
+        </w:rPr>
+      </w:pPr>
+      <w:r>
         <w:br w:type="page"/>
       </w:r>
       <w:r>
@@ -727,6 +1834,27 @@
           <w:rtl w:val="0"/>
         </w:rPr>
         <w:t xml:space="preserve">Diagramas de secuenciales</w:t>
+      </w:r>
+    </w:p>
+    <w:p>
+      <w:pPr>
+        <w:spacing w:after="240" w:before="240" w:line="480" w:lineRule="auto"/>
+        <w:rPr>
+          <w:rFonts w:ascii="Times New Roman" w:cs="Times New Roman" w:eastAsia="Times New Roman" w:hAnsi="Times New Roman"/>
+          <w:b w:val="1"/>
+          <w:sz w:val="24"/>
+          <w:szCs w:val="24"/>
+        </w:rPr>
+      </w:pPr>
+      <w:r>
+        <w:rPr>
+          <w:rFonts w:ascii="Times New Roman" w:cs="Times New Roman" w:eastAsia="Times New Roman" w:hAnsi="Times New Roman"/>
+          <w:b w:val="1"/>
+          <w:sz w:val="24"/>
+          <w:szCs w:val="24"/>
+          <w:rtl w:val="0"/>
+        </w:rPr>
+        <w:t xml:space="preserve">Financista</w:t>
       </w:r>
     </w:p>
     <w:p>
@@ -740,12 +1868,12 @@
           <wp:inline distB="114300" distT="114300" distL="114300" distR="114300">
             <wp:extent cx="5731200" cy="4902200"/>
             <wp:effectExtent b="0" l="0" r="0" t="0"/>
-            <wp:docPr id="1" name="image1.png"/>
+            <wp:docPr id="1" name="image2.png"/>
             <a:graphic>
               <a:graphicData uri="http://schemas.openxmlformats.org/drawingml/2006/picture">
                 <pic:pic>
                   <pic:nvPicPr>
-                    <pic:cNvPr id="0" name="image1.png"/>
+                    <pic:cNvPr id="0" name="image2.png"/>
                     <pic:cNvPicPr preferRelativeResize="0"/>
                   </pic:nvPicPr>
                   <pic:blipFill>
@@ -777,9 +1905,172 @@
     </w:p>
     <w:p>
       <w:pPr>
+        <w:spacing w:after="240" w:before="240" w:line="480" w:lineRule="auto"/>
+        <w:rPr>
+          <w:rFonts w:ascii="Times New Roman" w:cs="Times New Roman" w:eastAsia="Times New Roman" w:hAnsi="Times New Roman"/>
+          <w:b w:val="1"/>
+          <w:sz w:val="24"/>
+          <w:szCs w:val="24"/>
+        </w:rPr>
+      </w:pPr>
+      <w:r>
+        <w:rPr>
+          <w:rtl w:val="0"/>
+        </w:rPr>
+      </w:r>
+    </w:p>
+    <w:p>
+      <w:pPr>
+        <w:spacing w:after="240" w:before="240" w:line="480" w:lineRule="auto"/>
+        <w:rPr>
+          <w:rFonts w:ascii="Times New Roman" w:cs="Times New Roman" w:eastAsia="Times New Roman" w:hAnsi="Times New Roman"/>
+          <w:b w:val="1"/>
+          <w:sz w:val="24"/>
+          <w:szCs w:val="24"/>
+        </w:rPr>
+      </w:pPr>
+      <w:r>
+        <w:rPr>
+          <w:rtl w:val="0"/>
+        </w:rPr>
+      </w:r>
+    </w:p>
+    <w:p>
+      <w:pPr>
+        <w:spacing w:after="240" w:before="240" w:line="480" w:lineRule="auto"/>
+        <w:rPr>
+          <w:rFonts w:ascii="Times New Roman" w:cs="Times New Roman" w:eastAsia="Times New Roman" w:hAnsi="Times New Roman"/>
+          <w:b w:val="1"/>
+          <w:sz w:val="24"/>
+          <w:szCs w:val="24"/>
+        </w:rPr>
+      </w:pPr>
+      <w:r>
+        <w:rPr>
+          <w:rtl w:val="0"/>
+        </w:rPr>
+      </w:r>
+    </w:p>
+    <w:p>
+      <w:pPr>
+        <w:spacing w:after="240" w:before="240" w:line="480" w:lineRule="auto"/>
+        <w:rPr>
+          <w:rFonts w:ascii="Times New Roman" w:cs="Times New Roman" w:eastAsia="Times New Roman" w:hAnsi="Times New Roman"/>
+          <w:b w:val="1"/>
+          <w:sz w:val="24"/>
+          <w:szCs w:val="24"/>
+        </w:rPr>
+      </w:pPr>
+      <w:r>
+        <w:rPr>
+          <w:rtl w:val="0"/>
+        </w:rPr>
+      </w:r>
+    </w:p>
+    <w:p>
+      <w:pPr>
+        <w:spacing w:after="240" w:before="240" w:line="480" w:lineRule="auto"/>
+        <w:rPr>
+          <w:rFonts w:ascii="Times New Roman" w:cs="Times New Roman" w:eastAsia="Times New Roman" w:hAnsi="Times New Roman"/>
+          <w:b w:val="1"/>
+          <w:sz w:val="24"/>
+          <w:szCs w:val="24"/>
+        </w:rPr>
+      </w:pPr>
+      <w:r>
+        <w:rPr>
+          <w:rtl w:val="0"/>
+        </w:rPr>
+      </w:r>
+    </w:p>
+    <w:p>
+      <w:pPr>
+        <w:spacing w:after="240" w:before="240" w:line="480" w:lineRule="auto"/>
+        <w:rPr>
+          <w:rFonts w:ascii="Times New Roman" w:cs="Times New Roman" w:eastAsia="Times New Roman" w:hAnsi="Times New Roman"/>
+          <w:b w:val="1"/>
+          <w:sz w:val="24"/>
+          <w:szCs w:val="24"/>
+        </w:rPr>
+      </w:pPr>
+      <w:r>
+        <w:rPr>
+          <w:rtl w:val="0"/>
+        </w:rPr>
+      </w:r>
+    </w:p>
+    <w:p>
+      <w:pPr>
+        <w:spacing w:after="240" w:before="240" w:line="480" w:lineRule="auto"/>
+        <w:rPr>
+          <w:rFonts w:ascii="Times New Roman" w:cs="Times New Roman" w:eastAsia="Times New Roman" w:hAnsi="Times New Roman"/>
+          <w:b w:val="1"/>
+          <w:sz w:val="24"/>
+          <w:szCs w:val="24"/>
+        </w:rPr>
+      </w:pPr>
+      <w:r>
+        <w:rPr>
+          <w:rFonts w:ascii="Times New Roman" w:cs="Times New Roman" w:eastAsia="Times New Roman" w:hAnsi="Times New Roman"/>
+          <w:b w:val="1"/>
+          <w:sz w:val="24"/>
+          <w:szCs w:val="24"/>
+          <w:rtl w:val="0"/>
+        </w:rPr>
+        <w:t xml:space="preserve">Estudiante</w:t>
+      </w:r>
+    </w:p>
+    <w:p>
+      <w:pPr>
+        <w:spacing w:after="240" w:before="240" w:line="480" w:lineRule="auto"/>
         <w:jc w:val="center"/>
-        <w:rPr/>
-      </w:pPr>
+        <w:rPr>
+          <w:rFonts w:ascii="Times New Roman" w:cs="Times New Roman" w:eastAsia="Times New Roman" w:hAnsi="Times New Roman"/>
+          <w:b w:val="1"/>
+          <w:sz w:val="24"/>
+          <w:szCs w:val="24"/>
+        </w:rPr>
+      </w:pPr>
+      <w:r>
+        <w:rPr>
+          <w:rFonts w:ascii="Times New Roman" w:cs="Times New Roman" w:eastAsia="Times New Roman" w:hAnsi="Times New Roman"/>
+          <w:b w:val="1"/>
+          <w:sz w:val="24"/>
+          <w:szCs w:val="24"/>
+        </w:rPr>
+        <w:drawing>
+          <wp:inline distB="114300" distT="114300" distL="114300" distR="114300">
+            <wp:extent cx="4476750" cy="4848225"/>
+            <wp:effectExtent b="0" l="0" r="0" t="0"/>
+            <wp:docPr id="3" name="image1.png"/>
+            <a:graphic>
+              <a:graphicData uri="http://schemas.openxmlformats.org/drawingml/2006/picture">
+                <pic:pic>
+                  <pic:nvPicPr>
+                    <pic:cNvPr id="0" name="image1.png"/>
+                    <pic:cNvPicPr preferRelativeResize="0"/>
+                  </pic:nvPicPr>
+                  <pic:blipFill>
+                    <a:blip r:embed="rId8"/>
+                    <a:srcRect b="0" l="0" r="0" t="0"/>
+                    <a:stretch>
+                      <a:fillRect/>
+                    </a:stretch>
+                  </pic:blipFill>
+                  <pic:spPr>
+                    <a:xfrm>
+                      <a:off x="0" y="0"/>
+                      <a:ext cx="4476750" cy="4848225"/>
+                    </a:xfrm>
+                    <a:prstGeom prst="rect"/>
+                    <a:ln/>
+                  </pic:spPr>
+                </pic:pic>
+              </a:graphicData>
+            </a:graphic>
+          </wp:inline>
+        </w:drawing>
+      </w:r>
       <w:r>
         <w:rPr>
           <w:rtl w:val="0"/>
@@ -951,6 +2242,19 @@
       <w:sz w:val="30"/>
       <w:szCs w:val="30"/>
     </w:rPr>
+  </w:style>
+  <w:style w:type="table" w:styleId="Table1">
+    <w:basedOn w:val="TableNormal"/>
+    <w:tblPr>
+      <w:tblStyleRowBandSize w:val="1"/>
+      <w:tblStyleColBandSize w:val="1"/>
+      <w:tblCellMar>
+        <w:top w:w="100.0" w:type="dxa"/>
+        <w:left w:w="100.0" w:type="dxa"/>
+        <w:bottom w:w="100.0" w:type="dxa"/>
+        <w:right w:w="100.0" w:type="dxa"/>
+      </w:tblCellMar>
+    </w:tblPr>
   </w:style>
 </w:styles>
 </file>

</xml_diff>

<commit_message>
agregando diagrama de procesos al DAS
</commit_message>
<xml_diff>
--- a/Desarrollo/PWFU/Desarrollo/PWFU-DAS.docx
+++ b/Desarrollo/PWFU/Desarrollo/PWFU-DAS.docx
@@ -1232,6 +1232,218 @@
           </w:p>
         </w:tc>
       </w:tr>
+      <w:tr>
+        <w:trPr>
+          <w:cantSplit w:val="0"/>
+          <w:trHeight w:val="900" w:hRule="atLeast"/>
+          <w:tblHeader w:val="0"/>
+        </w:trPr>
+        <w:tc>
+          <w:tcPr>
+            <w:tcBorders>
+              <w:top w:color="000000" w:space="0" w:sz="0" w:val="nil"/>
+              <w:left w:color="000000" w:space="0" w:sz="6" w:val="single"/>
+              <w:bottom w:color="000000" w:space="0" w:sz="6" w:val="single"/>
+              <w:right w:color="000000" w:space="0" w:sz="6" w:val="single"/>
+            </w:tcBorders>
+            <w:shd w:fill="auto" w:val="clear"/>
+            <w:tcMar>
+              <w:top w:w="100.0" w:type="dxa"/>
+              <w:left w:w="100.0" w:type="dxa"/>
+              <w:bottom w:w="100.0" w:type="dxa"/>
+              <w:right w:w="100.0" w:type="dxa"/>
+            </w:tcMar>
+            <w:vAlign w:val="top"/>
+          </w:tcPr>
+          <w:p>
+            <w:pPr>
+              <w:spacing w:after="240" w:before="240" w:line="480" w:lineRule="auto"/>
+              <w:rPr>
+                <w:rFonts w:ascii="Times New Roman" w:cs="Times New Roman" w:eastAsia="Times New Roman" w:hAnsi="Times New Roman"/>
+                <w:b w:val="1"/>
+                <w:sz w:val="20"/>
+                <w:szCs w:val="20"/>
+                <w:u w:val="single"/>
+              </w:rPr>
+            </w:pPr>
+            <w:r>
+              <w:rPr>
+                <w:rFonts w:ascii="Times New Roman" w:cs="Times New Roman" w:eastAsia="Times New Roman" w:hAnsi="Times New Roman"/>
+                <w:b w:val="1"/>
+                <w:sz w:val="20"/>
+                <w:szCs w:val="20"/>
+                <w:u w:val="single"/>
+                <w:rtl w:val="0"/>
+              </w:rPr>
+              <w:t xml:space="preserve">4</w:t>
+            </w:r>
+          </w:p>
+        </w:tc>
+        <w:tc>
+          <w:tcPr>
+            <w:tcBorders>
+              <w:top w:color="000000" w:space="0" w:sz="0" w:val="nil"/>
+              <w:left w:color="000000" w:space="0" w:sz="0" w:val="nil"/>
+              <w:bottom w:color="000000" w:space="0" w:sz="6" w:val="single"/>
+              <w:right w:color="000000" w:space="0" w:sz="6" w:val="single"/>
+            </w:tcBorders>
+            <w:shd w:fill="auto" w:val="clear"/>
+            <w:tcMar>
+              <w:top w:w="100.0" w:type="dxa"/>
+              <w:left w:w="100.0" w:type="dxa"/>
+              <w:bottom w:w="100.0" w:type="dxa"/>
+              <w:right w:w="100.0" w:type="dxa"/>
+            </w:tcMar>
+            <w:vAlign w:val="top"/>
+          </w:tcPr>
+          <w:p>
+            <w:pPr>
+              <w:spacing w:after="240" w:before="240" w:line="480" w:lineRule="auto"/>
+              <w:rPr>
+                <w:rFonts w:ascii="Times New Roman" w:cs="Times New Roman" w:eastAsia="Times New Roman" w:hAnsi="Times New Roman"/>
+                <w:b w:val="1"/>
+                <w:sz w:val="20"/>
+                <w:szCs w:val="20"/>
+                <w:u w:val="single"/>
+              </w:rPr>
+            </w:pPr>
+            <w:r>
+              <w:rPr>
+                <w:rFonts w:ascii="Times New Roman" w:cs="Times New Roman" w:eastAsia="Times New Roman" w:hAnsi="Times New Roman"/>
+                <w:b w:val="1"/>
+                <w:sz w:val="20"/>
+                <w:szCs w:val="20"/>
+                <w:u w:val="single"/>
+                <w:rtl w:val="0"/>
+              </w:rPr>
+              <w:t xml:space="preserve">07/09/2023</w:t>
+            </w:r>
+          </w:p>
+        </w:tc>
+        <w:tc>
+          <w:tcPr>
+            <w:tcBorders>
+              <w:top w:color="000000" w:space="0" w:sz="0" w:val="nil"/>
+              <w:left w:color="000000" w:space="0" w:sz="0" w:val="nil"/>
+              <w:bottom w:color="000000" w:space="0" w:sz="6" w:val="single"/>
+              <w:right w:color="000000" w:space="0" w:sz="6" w:val="single"/>
+            </w:tcBorders>
+            <w:shd w:fill="auto" w:val="clear"/>
+            <w:tcMar>
+              <w:top w:w="100.0" w:type="dxa"/>
+              <w:left w:w="100.0" w:type="dxa"/>
+              <w:bottom w:w="100.0" w:type="dxa"/>
+              <w:right w:w="100.0" w:type="dxa"/>
+            </w:tcMar>
+            <w:vAlign w:val="top"/>
+          </w:tcPr>
+          <w:p>
+            <w:pPr>
+              <w:spacing w:after="240" w:before="240" w:line="480" w:lineRule="auto"/>
+              <w:rPr>
+                <w:rFonts w:ascii="Times New Roman" w:cs="Times New Roman" w:eastAsia="Times New Roman" w:hAnsi="Times New Roman"/>
+                <w:b w:val="1"/>
+                <w:sz w:val="20"/>
+                <w:szCs w:val="20"/>
+                <w:u w:val="single"/>
+              </w:rPr>
+            </w:pPr>
+            <w:r>
+              <w:rPr>
+                <w:rFonts w:ascii="Times New Roman" w:cs="Times New Roman" w:eastAsia="Times New Roman" w:hAnsi="Times New Roman"/>
+                <w:b w:val="1"/>
+                <w:sz w:val="20"/>
+                <w:szCs w:val="20"/>
+                <w:u w:val="single"/>
+                <w:rtl w:val="0"/>
+              </w:rPr>
+              <w:t xml:space="preserve">1.3</w:t>
+            </w:r>
+          </w:p>
+        </w:tc>
+        <w:tc>
+          <w:tcPr>
+            <w:tcBorders>
+              <w:top w:color="000000" w:space="0" w:sz="0" w:val="nil"/>
+              <w:left w:color="000000" w:space="0" w:sz="0" w:val="nil"/>
+              <w:bottom w:color="000000" w:space="0" w:sz="6" w:val="single"/>
+              <w:right w:color="000000" w:space="0" w:sz="6" w:val="single"/>
+            </w:tcBorders>
+            <w:shd w:fill="auto" w:val="clear"/>
+            <w:tcMar>
+              <w:top w:w="100.0" w:type="dxa"/>
+              <w:left w:w="100.0" w:type="dxa"/>
+              <w:bottom w:w="100.0" w:type="dxa"/>
+              <w:right w:w="100.0" w:type="dxa"/>
+            </w:tcMar>
+            <w:vAlign w:val="top"/>
+          </w:tcPr>
+          <w:p>
+            <w:pPr>
+              <w:spacing w:after="240" w:before="240" w:line="480" w:lineRule="auto"/>
+              <w:rPr>
+                <w:rFonts w:ascii="Times New Roman" w:cs="Times New Roman" w:eastAsia="Times New Roman" w:hAnsi="Times New Roman"/>
+                <w:b w:val="1"/>
+                <w:sz w:val="18"/>
+                <w:szCs w:val="18"/>
+                <w:u w:val="single"/>
+              </w:rPr>
+            </w:pPr>
+            <w:r>
+              <w:rPr>
+                <w:rFonts w:ascii="Times New Roman" w:cs="Times New Roman" w:eastAsia="Times New Roman" w:hAnsi="Times New Roman"/>
+                <w:b w:val="1"/>
+                <w:sz w:val="18"/>
+                <w:szCs w:val="18"/>
+                <w:u w:val="single"/>
+                <w:rtl w:val="0"/>
+              </w:rPr>
+              <w:t xml:space="preserve">Adición del diagrama de procesos</w:t>
+            </w:r>
+          </w:p>
+        </w:tc>
+        <w:tc>
+          <w:tcPr>
+            <w:tcBorders>
+              <w:top w:color="000000" w:space="0" w:sz="0" w:val="nil"/>
+              <w:left w:color="000000" w:space="0" w:sz="0" w:val="nil"/>
+              <w:bottom w:color="000000" w:space="0" w:sz="6" w:val="single"/>
+              <w:right w:color="000000" w:space="0" w:sz="6" w:val="single"/>
+            </w:tcBorders>
+            <w:shd w:fill="auto" w:val="clear"/>
+            <w:tcMar>
+              <w:top w:w="100.0" w:type="dxa"/>
+              <w:left w:w="100.0" w:type="dxa"/>
+              <w:bottom w:w="100.0" w:type="dxa"/>
+              <w:right w:w="100.0" w:type="dxa"/>
+            </w:tcMar>
+            <w:vAlign w:val="top"/>
+          </w:tcPr>
+          <w:p>
+            <w:pPr>
+              <w:spacing w:after="240" w:before="240" w:line="480" w:lineRule="auto"/>
+              <w:rPr>
+                <w:rFonts w:ascii="Times New Roman" w:cs="Times New Roman" w:eastAsia="Times New Roman" w:hAnsi="Times New Roman"/>
+                <w:b w:val="1"/>
+                <w:sz w:val="20"/>
+                <w:szCs w:val="20"/>
+                <w:u w:val="single"/>
+              </w:rPr>
+            </w:pPr>
+            <w:r>
+              <w:rPr>
+                <w:rFonts w:ascii="Times New Roman" w:cs="Times New Roman" w:eastAsia="Times New Roman" w:hAnsi="Times New Roman"/>
+                <w:b w:val="1"/>
+                <w:sz w:val="20"/>
+                <w:szCs w:val="20"/>
+                <w:u w:val="single"/>
+                <w:rtl w:val="0"/>
+              </w:rPr>
+              <w:t xml:space="preserve">Fiorella Mirano</w:t>
+            </w:r>
+          </w:p>
+        </w:tc>
+      </w:tr>
     </w:tbl>
     <w:p>
       <w:pPr>
@@ -1422,7 +1634,7 @@
           <wp:inline distB="114300" distT="114300" distL="114300" distR="114300">
             <wp:extent cx="6042861" cy="7615238"/>
             <wp:effectExtent b="0" l="0" r="0" t="0"/>
-            <wp:docPr id="2" name="image3.png"/>
+            <wp:docPr id="3" name="image3.png"/>
             <a:graphic>
               <a:graphicData uri="http://schemas.openxmlformats.org/drawingml/2006/picture">
                 <pic:pic>
@@ -1469,6 +1681,108 @@
         </w:rPr>
       </w:pPr>
       <w:r>
+        <w:rPr>
+          <w:rtl w:val="0"/>
+        </w:rPr>
+      </w:r>
+    </w:p>
+    <w:p>
+      <w:pPr>
+        <w:spacing w:after="240" w:before="240" w:line="480" w:lineRule="auto"/>
+        <w:rPr>
+          <w:rFonts w:ascii="Times New Roman" w:cs="Times New Roman" w:eastAsia="Times New Roman" w:hAnsi="Times New Roman"/>
+          <w:b w:val="1"/>
+          <w:sz w:val="26"/>
+          <w:szCs w:val="26"/>
+          <w:u w:val="single"/>
+        </w:rPr>
+      </w:pPr>
+      <w:r>
+        <w:rPr>
+          <w:rFonts w:ascii="Times New Roman" w:cs="Times New Roman" w:eastAsia="Times New Roman" w:hAnsi="Times New Roman"/>
+          <w:b w:val="1"/>
+          <w:sz w:val="26"/>
+          <w:szCs w:val="26"/>
+          <w:rtl w:val="0"/>
+        </w:rPr>
+        <w:t xml:space="preserve">Diagrama de procesos (Estudiante-Sistema)</w:t>
+      </w:r>
+      <w:r>
+        <w:rPr>
+          <w:rtl w:val="0"/>
+        </w:rPr>
+      </w:r>
+    </w:p>
+    <w:p>
+      <w:pPr>
+        <w:spacing w:after="240" w:before="240" w:line="480" w:lineRule="auto"/>
+        <w:rPr>
+          <w:rFonts w:ascii="Times New Roman" w:cs="Times New Roman" w:eastAsia="Times New Roman" w:hAnsi="Times New Roman"/>
+          <w:b w:val="1"/>
+          <w:sz w:val="26"/>
+          <w:szCs w:val="26"/>
+          <w:u w:val="single"/>
+        </w:rPr>
+      </w:pPr>
+      <w:r>
+        <w:rPr>
+          <w:rFonts w:ascii="Times New Roman" w:cs="Times New Roman" w:eastAsia="Times New Roman" w:hAnsi="Times New Roman"/>
+          <w:b w:val="1"/>
+          <w:sz w:val="26"/>
+          <w:szCs w:val="26"/>
+          <w:u w:val="single"/>
+        </w:rPr>
+        <w:drawing>
+          <wp:inline distB="114300" distT="114300" distL="114300" distR="114300">
+            <wp:extent cx="5600700" cy="6524625"/>
+            <wp:effectExtent b="0" l="0" r="0" t="0"/>
+            <wp:docPr id="2" name="image4.png"/>
+            <a:graphic>
+              <a:graphicData uri="http://schemas.openxmlformats.org/drawingml/2006/picture">
+                <pic:pic>
+                  <pic:nvPicPr>
+                    <pic:cNvPr id="0" name="image4.png"/>
+                    <pic:cNvPicPr preferRelativeResize="0"/>
+                  </pic:nvPicPr>
+                  <pic:blipFill>
+                    <a:blip r:embed="rId7"/>
+                    <a:srcRect b="0" l="0" r="0" t="0"/>
+                    <a:stretch>
+                      <a:fillRect/>
+                    </a:stretch>
+                  </pic:blipFill>
+                  <pic:spPr>
+                    <a:xfrm>
+                      <a:off x="0" y="0"/>
+                      <a:ext cx="5600700" cy="6524625"/>
+                    </a:xfrm>
+                    <a:prstGeom prst="rect"/>
+                    <a:ln/>
+                  </pic:spPr>
+                </pic:pic>
+              </a:graphicData>
+            </a:graphic>
+          </wp:inline>
+        </w:drawing>
+      </w:r>
+      <w:r>
+        <w:rPr>
+          <w:rtl w:val="0"/>
+        </w:rPr>
+      </w:r>
+    </w:p>
+    <w:p>
+      <w:pPr>
+        <w:spacing w:after="240" w:before="240" w:line="480" w:lineRule="auto"/>
+        <w:rPr>
+          <w:rFonts w:ascii="Times New Roman" w:cs="Times New Roman" w:eastAsia="Times New Roman" w:hAnsi="Times New Roman"/>
+          <w:b w:val="1"/>
+          <w:sz w:val="26"/>
+          <w:szCs w:val="26"/>
+          <w:u w:val="single"/>
+        </w:rPr>
+      </w:pPr>
+      <w:r>
         <w:br w:type="page"/>
       </w:r>
       <w:r>
@@ -1868,16 +2182,16 @@
           <wp:inline distB="114300" distT="114300" distL="114300" distR="114300">
             <wp:extent cx="5731200" cy="4902200"/>
             <wp:effectExtent b="0" l="0" r="0" t="0"/>
-            <wp:docPr id="1" name="image2.png"/>
+            <wp:docPr id="1" name="image1.png"/>
             <a:graphic>
               <a:graphicData uri="http://schemas.openxmlformats.org/drawingml/2006/picture">
                 <pic:pic>
                   <pic:nvPicPr>
-                    <pic:cNvPr id="0" name="image2.png"/>
+                    <pic:cNvPr id="0" name="image1.png"/>
                     <pic:cNvPicPr preferRelativeResize="0"/>
                   </pic:nvPicPr>
                   <pic:blipFill>
-                    <a:blip r:embed="rId7"/>
+                    <a:blip r:embed="rId8"/>
                     <a:srcRect b="0" l="0" r="0" t="0"/>
                     <a:stretch>
                       <a:fillRect/>
@@ -2042,16 +2356,16 @@
           <wp:inline distB="114300" distT="114300" distL="114300" distR="114300">
             <wp:extent cx="4476750" cy="4848225"/>
             <wp:effectExtent b="0" l="0" r="0" t="0"/>
-            <wp:docPr id="3" name="image1.png"/>
+            <wp:docPr id="4" name="image2.png"/>
             <a:graphic>
               <a:graphicData uri="http://schemas.openxmlformats.org/drawingml/2006/picture">
                 <pic:pic>
                   <pic:nvPicPr>
-                    <pic:cNvPr id="0" name="image1.png"/>
+                    <pic:cNvPr id="0" name="image2.png"/>
                     <pic:cNvPicPr preferRelativeResize="0"/>
                   </pic:nvPicPr>
                   <pic:blipFill>
-                    <a:blip r:embed="rId8"/>
+                    <a:blip r:embed="rId9"/>
                     <a:srcRect b="0" l="0" r="0" t="0"/>
                     <a:stretch>
                       <a:fillRect/>

</xml_diff>